<commit_message>
Cara upload file ke github
</commit_message>
<xml_diff>
--- a/Cara upload file ke github.docx
+++ b/Cara upload file ke github.docx
@@ -113,7 +113,55 @@
           <w:sz w:val="24"/>
           <w:szCs w:val="24"/>
         </w:rPr>
-        <w:t>Login ke akun Github (</w:t>
+        <w:t xml:space="preserve">Login </w:t>
+      </w:r>
+      <w:proofErr w:type="spellStart"/>
+      <w:r>
+        <w:rPr>
+          <w:sz w:val="24"/>
+          <w:szCs w:val="24"/>
+        </w:rPr>
+        <w:t>ke</w:t>
+      </w:r>
+      <w:proofErr w:type="spellEnd"/>
+      <w:r>
+        <w:rPr>
+          <w:sz w:val="24"/>
+          <w:szCs w:val="24"/>
+        </w:rPr>
+        <w:t xml:space="preserve"> </w:t>
+      </w:r>
+      <w:proofErr w:type="spellStart"/>
+      <w:r>
+        <w:rPr>
+          <w:sz w:val="24"/>
+          <w:szCs w:val="24"/>
+        </w:rPr>
+        <w:t>akun</w:t>
+      </w:r>
+      <w:proofErr w:type="spellEnd"/>
+      <w:r>
+        <w:rPr>
+          <w:sz w:val="24"/>
+          <w:szCs w:val="24"/>
+        </w:rPr>
+        <w:t xml:space="preserve"> </w:t>
+      </w:r>
+      <w:proofErr w:type="spellStart"/>
+      <w:r>
+        <w:rPr>
+          <w:sz w:val="24"/>
+          <w:szCs w:val="24"/>
+        </w:rPr>
+        <w:t>Github</w:t>
+      </w:r>
+      <w:proofErr w:type="spellEnd"/>
+      <w:r>
+        <w:rPr>
+          <w:sz w:val="24"/>
+          <w:szCs w:val="24"/>
+        </w:rPr>
+        <w:t xml:space="preserve"> (</w:t>
       </w:r>
       <w:hyperlink r:id="rId5" w:history="1">
         <w:r>
@@ -137,7 +185,39 @@
           <w:sz w:val="24"/>
           <w:szCs w:val="24"/>
         </w:rPr>
-        <w:t xml:space="preserve"> kemudian masukan username dan password</w:t>
+        <w:t xml:space="preserve"> </w:t>
+      </w:r>
+      <w:proofErr w:type="spellStart"/>
+      <w:r>
+        <w:rPr>
+          <w:sz w:val="24"/>
+          <w:szCs w:val="24"/>
+        </w:rPr>
+        <w:t>kemudian</w:t>
+      </w:r>
+      <w:proofErr w:type="spellEnd"/>
+      <w:r>
+        <w:rPr>
+          <w:sz w:val="24"/>
+          <w:szCs w:val="24"/>
+        </w:rPr>
+        <w:t xml:space="preserve"> </w:t>
+      </w:r>
+      <w:proofErr w:type="spellStart"/>
+      <w:r>
+        <w:rPr>
+          <w:sz w:val="24"/>
+          <w:szCs w:val="24"/>
+        </w:rPr>
+        <w:t>masukan</w:t>
+      </w:r>
+      <w:proofErr w:type="spellEnd"/>
+      <w:r>
+        <w:rPr>
+          <w:sz w:val="24"/>
+          <w:szCs w:val="24"/>
+        </w:rPr>
+        <w:t xml:space="preserve"> username dan password</w:t>
       </w:r>
     </w:p>
     <w:p>
@@ -212,19 +292,236 @@
           <w:szCs w:val="24"/>
         </w:rPr>
       </w:pPr>
-      <w:r>
-        <w:rPr>
-          <w:sz w:val="24"/>
-          <w:szCs w:val="24"/>
-        </w:rPr>
-        <w:t>Setelah berhasil masuk,</w:t>
-      </w:r>
-      <w:r>
-        <w:rPr>
-          <w:sz w:val="24"/>
-          <w:szCs w:val="24"/>
-        </w:rPr>
-        <w:t xml:space="preserve"> jika sebelumnya sudah pernah membuat Repositories pada akun Github, nama repositories tersebut akan muncul di Dashboard </w:t>
+      <w:proofErr w:type="spellStart"/>
+      <w:r>
+        <w:rPr>
+          <w:sz w:val="24"/>
+          <w:szCs w:val="24"/>
+        </w:rPr>
+        <w:t>Setelah</w:t>
+      </w:r>
+      <w:proofErr w:type="spellEnd"/>
+      <w:r>
+        <w:rPr>
+          <w:sz w:val="24"/>
+          <w:szCs w:val="24"/>
+        </w:rPr>
+        <w:t xml:space="preserve"> </w:t>
+      </w:r>
+      <w:proofErr w:type="spellStart"/>
+      <w:r>
+        <w:rPr>
+          <w:sz w:val="24"/>
+          <w:szCs w:val="24"/>
+        </w:rPr>
+        <w:t>berhasil</w:t>
+      </w:r>
+      <w:proofErr w:type="spellEnd"/>
+      <w:r>
+        <w:rPr>
+          <w:sz w:val="24"/>
+          <w:szCs w:val="24"/>
+        </w:rPr>
+        <w:t xml:space="preserve"> </w:t>
+      </w:r>
+      <w:proofErr w:type="spellStart"/>
+      <w:r>
+        <w:rPr>
+          <w:sz w:val="24"/>
+          <w:szCs w:val="24"/>
+        </w:rPr>
+        <w:t>masuk</w:t>
+      </w:r>
+      <w:proofErr w:type="spellEnd"/>
+      <w:r>
+        <w:rPr>
+          <w:sz w:val="24"/>
+          <w:szCs w:val="24"/>
+        </w:rPr>
+        <w:t>,</w:t>
+      </w:r>
+      <w:r>
+        <w:rPr>
+          <w:sz w:val="24"/>
+          <w:szCs w:val="24"/>
+        </w:rPr>
+        <w:t xml:space="preserve"> </w:t>
+      </w:r>
+      <w:proofErr w:type="spellStart"/>
+      <w:r>
+        <w:rPr>
+          <w:sz w:val="24"/>
+          <w:szCs w:val="24"/>
+        </w:rPr>
+        <w:t>jika</w:t>
+      </w:r>
+      <w:proofErr w:type="spellEnd"/>
+      <w:r>
+        <w:rPr>
+          <w:sz w:val="24"/>
+          <w:szCs w:val="24"/>
+        </w:rPr>
+        <w:t xml:space="preserve"> </w:t>
+      </w:r>
+      <w:proofErr w:type="spellStart"/>
+      <w:r>
+        <w:rPr>
+          <w:sz w:val="24"/>
+          <w:szCs w:val="24"/>
+        </w:rPr>
+        <w:t>sebelumnya</w:t>
+      </w:r>
+      <w:proofErr w:type="spellEnd"/>
+      <w:r>
+        <w:rPr>
+          <w:sz w:val="24"/>
+          <w:szCs w:val="24"/>
+        </w:rPr>
+        <w:t xml:space="preserve"> </w:t>
+      </w:r>
+      <w:proofErr w:type="spellStart"/>
+      <w:r>
+        <w:rPr>
+          <w:sz w:val="24"/>
+          <w:szCs w:val="24"/>
+        </w:rPr>
+        <w:t>sudah</w:t>
+      </w:r>
+      <w:proofErr w:type="spellEnd"/>
+      <w:r>
+        <w:rPr>
+          <w:sz w:val="24"/>
+          <w:szCs w:val="24"/>
+        </w:rPr>
+        <w:t xml:space="preserve"> </w:t>
+      </w:r>
+      <w:proofErr w:type="spellStart"/>
+      <w:r>
+        <w:rPr>
+          <w:sz w:val="24"/>
+          <w:szCs w:val="24"/>
+        </w:rPr>
+        <w:t>pernah</w:t>
+      </w:r>
+      <w:proofErr w:type="spellEnd"/>
+      <w:r>
+        <w:rPr>
+          <w:sz w:val="24"/>
+          <w:szCs w:val="24"/>
+        </w:rPr>
+        <w:t xml:space="preserve"> </w:t>
+      </w:r>
+      <w:proofErr w:type="spellStart"/>
+      <w:r>
+        <w:rPr>
+          <w:sz w:val="24"/>
+          <w:szCs w:val="24"/>
+        </w:rPr>
+        <w:t>membuat</w:t>
+      </w:r>
+      <w:proofErr w:type="spellEnd"/>
+      <w:r>
+        <w:rPr>
+          <w:sz w:val="24"/>
+          <w:szCs w:val="24"/>
+        </w:rPr>
+        <w:t xml:space="preserve"> Repositories pada </w:t>
+      </w:r>
+      <w:proofErr w:type="spellStart"/>
+      <w:r>
+        <w:rPr>
+          <w:sz w:val="24"/>
+          <w:szCs w:val="24"/>
+        </w:rPr>
+        <w:t>akun</w:t>
+      </w:r>
+      <w:proofErr w:type="spellEnd"/>
+      <w:r>
+        <w:rPr>
+          <w:sz w:val="24"/>
+          <w:szCs w:val="24"/>
+        </w:rPr>
+        <w:t xml:space="preserve"> </w:t>
+      </w:r>
+      <w:proofErr w:type="spellStart"/>
+      <w:r>
+        <w:rPr>
+          <w:sz w:val="24"/>
+          <w:szCs w:val="24"/>
+        </w:rPr>
+        <w:t>Github</w:t>
+      </w:r>
+      <w:proofErr w:type="spellEnd"/>
+      <w:r>
+        <w:rPr>
+          <w:sz w:val="24"/>
+          <w:szCs w:val="24"/>
+        </w:rPr>
+        <w:t xml:space="preserve">, </w:t>
+      </w:r>
+      <w:proofErr w:type="spellStart"/>
+      <w:r>
+        <w:rPr>
+          <w:sz w:val="24"/>
+          <w:szCs w:val="24"/>
+        </w:rPr>
+        <w:t>nama</w:t>
+      </w:r>
+      <w:proofErr w:type="spellEnd"/>
+      <w:r>
+        <w:rPr>
+          <w:sz w:val="24"/>
+          <w:szCs w:val="24"/>
+        </w:rPr>
+        <w:t xml:space="preserve"> repositories </w:t>
+      </w:r>
+      <w:proofErr w:type="spellStart"/>
+      <w:r>
+        <w:rPr>
+          <w:sz w:val="24"/>
+          <w:szCs w:val="24"/>
+        </w:rPr>
+        <w:t>tersebut</w:t>
+      </w:r>
+      <w:proofErr w:type="spellEnd"/>
+      <w:r>
+        <w:rPr>
+          <w:sz w:val="24"/>
+          <w:szCs w:val="24"/>
+        </w:rPr>
+        <w:t xml:space="preserve"> </w:t>
+      </w:r>
+      <w:proofErr w:type="spellStart"/>
+      <w:r>
+        <w:rPr>
+          <w:sz w:val="24"/>
+          <w:szCs w:val="24"/>
+        </w:rPr>
+        <w:t>akan</w:t>
+      </w:r>
+      <w:proofErr w:type="spellEnd"/>
+      <w:r>
+        <w:rPr>
+          <w:sz w:val="24"/>
+          <w:szCs w:val="24"/>
+        </w:rPr>
+        <w:t xml:space="preserve"> </w:t>
+      </w:r>
+      <w:proofErr w:type="spellStart"/>
+      <w:r>
+        <w:rPr>
+          <w:sz w:val="24"/>
+          <w:szCs w:val="24"/>
+        </w:rPr>
+        <w:t>muncul</w:t>
+      </w:r>
+      <w:proofErr w:type="spellEnd"/>
+      <w:r>
+        <w:rPr>
+          <w:sz w:val="24"/>
+          <w:szCs w:val="24"/>
+        </w:rPr>
+        <w:t xml:space="preserve"> di Dashboard </w:t>
       </w:r>
       <w:r>
         <w:rPr>
@@ -233,12 +530,117 @@
         </w:rPr>
         <w:t xml:space="preserve">(Top Repositories) di </w:t>
       </w:r>
-      <w:r>
-        <w:rPr>
-          <w:sz w:val="24"/>
-          <w:szCs w:val="24"/>
-        </w:rPr>
-        <w:t>sebelah kiri seperti yang di tampilkan pada gambar di bawah ini.</w:t>
+      <w:proofErr w:type="spellStart"/>
+      <w:r>
+        <w:rPr>
+          <w:sz w:val="24"/>
+          <w:szCs w:val="24"/>
+        </w:rPr>
+        <w:t>sebelah</w:t>
+      </w:r>
+      <w:proofErr w:type="spellEnd"/>
+      <w:r>
+        <w:rPr>
+          <w:sz w:val="24"/>
+          <w:szCs w:val="24"/>
+        </w:rPr>
+        <w:t xml:space="preserve"> </w:t>
+      </w:r>
+      <w:proofErr w:type="spellStart"/>
+      <w:r>
+        <w:rPr>
+          <w:sz w:val="24"/>
+          <w:szCs w:val="24"/>
+        </w:rPr>
+        <w:t>kiri</w:t>
+      </w:r>
+      <w:proofErr w:type="spellEnd"/>
+      <w:r>
+        <w:rPr>
+          <w:sz w:val="24"/>
+          <w:szCs w:val="24"/>
+        </w:rPr>
+        <w:t xml:space="preserve"> </w:t>
+      </w:r>
+      <w:proofErr w:type="spellStart"/>
+      <w:r>
+        <w:rPr>
+          <w:sz w:val="24"/>
+          <w:szCs w:val="24"/>
+        </w:rPr>
+        <w:t>seperti</w:t>
+      </w:r>
+      <w:proofErr w:type="spellEnd"/>
+      <w:r>
+        <w:rPr>
+          <w:sz w:val="24"/>
+          <w:szCs w:val="24"/>
+        </w:rPr>
+        <w:t xml:space="preserve"> yang di </w:t>
+      </w:r>
+      <w:proofErr w:type="spellStart"/>
+      <w:r>
+        <w:rPr>
+          <w:sz w:val="24"/>
+          <w:szCs w:val="24"/>
+        </w:rPr>
+        <w:t>tampilkan</w:t>
+      </w:r>
+      <w:proofErr w:type="spellEnd"/>
+      <w:r>
+        <w:rPr>
+          <w:sz w:val="24"/>
+          <w:szCs w:val="24"/>
+        </w:rPr>
+        <w:t xml:space="preserve"> pada </w:t>
+      </w:r>
+      <w:proofErr w:type="spellStart"/>
+      <w:r>
+        <w:rPr>
+          <w:sz w:val="24"/>
+          <w:szCs w:val="24"/>
+        </w:rPr>
+        <w:t>gambar</w:t>
+      </w:r>
+      <w:proofErr w:type="spellEnd"/>
+      <w:r>
+        <w:rPr>
+          <w:sz w:val="24"/>
+          <w:szCs w:val="24"/>
+        </w:rPr>
+        <w:t xml:space="preserve"> di </w:t>
+      </w:r>
+      <w:proofErr w:type="spellStart"/>
+      <w:r>
+        <w:rPr>
+          <w:sz w:val="24"/>
+          <w:szCs w:val="24"/>
+        </w:rPr>
+        <w:t>bawah</w:t>
+      </w:r>
+      <w:proofErr w:type="spellEnd"/>
+      <w:r>
+        <w:rPr>
+          <w:sz w:val="24"/>
+          <w:szCs w:val="24"/>
+        </w:rPr>
+        <w:t xml:space="preserve"> </w:t>
+      </w:r>
+      <w:proofErr w:type="spellStart"/>
+      <w:r>
+        <w:rPr>
+          <w:sz w:val="24"/>
+          <w:szCs w:val="24"/>
+        </w:rPr>
+        <w:t>ini</w:t>
+      </w:r>
+      <w:proofErr w:type="spellEnd"/>
+      <w:r>
+        <w:rPr>
+          <w:sz w:val="24"/>
+          <w:szCs w:val="24"/>
+        </w:rPr>
+        <w:t>.</w:t>
       </w:r>
     </w:p>
     <w:p>
@@ -249,12 +651,197 @@
           <w:szCs w:val="24"/>
         </w:rPr>
       </w:pPr>
-      <w:r>
-        <w:rPr>
-          <w:sz w:val="24"/>
-          <w:szCs w:val="24"/>
-        </w:rPr>
-        <w:t>Silahkan tentuakan salah satu Repositories yang sudah kita buat yang nantinya akan kita  masukan File kedalam repositories tersebut.</w:t>
+      <w:proofErr w:type="spellStart"/>
+      <w:r>
+        <w:rPr>
+          <w:sz w:val="24"/>
+          <w:szCs w:val="24"/>
+        </w:rPr>
+        <w:t>Silahkan</w:t>
+      </w:r>
+      <w:proofErr w:type="spellEnd"/>
+      <w:r>
+        <w:rPr>
+          <w:sz w:val="24"/>
+          <w:szCs w:val="24"/>
+        </w:rPr>
+        <w:t xml:space="preserve"> </w:t>
+      </w:r>
+      <w:proofErr w:type="spellStart"/>
+      <w:r>
+        <w:rPr>
+          <w:sz w:val="24"/>
+          <w:szCs w:val="24"/>
+        </w:rPr>
+        <w:t>tentuakan</w:t>
+      </w:r>
+      <w:proofErr w:type="spellEnd"/>
+      <w:r>
+        <w:rPr>
+          <w:sz w:val="24"/>
+          <w:szCs w:val="24"/>
+        </w:rPr>
+        <w:t xml:space="preserve"> salah </w:t>
+      </w:r>
+      <w:proofErr w:type="spellStart"/>
+      <w:r>
+        <w:rPr>
+          <w:sz w:val="24"/>
+          <w:szCs w:val="24"/>
+        </w:rPr>
+        <w:t>satu</w:t>
+      </w:r>
+      <w:proofErr w:type="spellEnd"/>
+      <w:r>
+        <w:rPr>
+          <w:sz w:val="24"/>
+          <w:szCs w:val="24"/>
+        </w:rPr>
+        <w:t xml:space="preserve"> Repositories yang </w:t>
+      </w:r>
+      <w:proofErr w:type="spellStart"/>
+      <w:r>
+        <w:rPr>
+          <w:sz w:val="24"/>
+          <w:szCs w:val="24"/>
+        </w:rPr>
+        <w:t>sudah</w:t>
+      </w:r>
+      <w:proofErr w:type="spellEnd"/>
+      <w:r>
+        <w:rPr>
+          <w:sz w:val="24"/>
+          <w:szCs w:val="24"/>
+        </w:rPr>
+        <w:t xml:space="preserve"> </w:t>
+      </w:r>
+      <w:proofErr w:type="spellStart"/>
+      <w:r>
+        <w:rPr>
+          <w:sz w:val="24"/>
+          <w:szCs w:val="24"/>
+        </w:rPr>
+        <w:t>kita</w:t>
+      </w:r>
+      <w:proofErr w:type="spellEnd"/>
+      <w:r>
+        <w:rPr>
+          <w:sz w:val="24"/>
+          <w:szCs w:val="24"/>
+        </w:rPr>
+        <w:t xml:space="preserve"> </w:t>
+      </w:r>
+      <w:proofErr w:type="spellStart"/>
+      <w:r>
+        <w:rPr>
+          <w:sz w:val="24"/>
+          <w:szCs w:val="24"/>
+        </w:rPr>
+        <w:t>buat</w:t>
+      </w:r>
+      <w:proofErr w:type="spellEnd"/>
+      <w:r>
+        <w:rPr>
+          <w:sz w:val="24"/>
+          <w:szCs w:val="24"/>
+        </w:rPr>
+        <w:t xml:space="preserve"> yang </w:t>
+      </w:r>
+      <w:proofErr w:type="spellStart"/>
+      <w:r>
+        <w:rPr>
+          <w:sz w:val="24"/>
+          <w:szCs w:val="24"/>
+        </w:rPr>
+        <w:t>nantinya</w:t>
+      </w:r>
+      <w:proofErr w:type="spellEnd"/>
+      <w:r>
+        <w:rPr>
+          <w:sz w:val="24"/>
+          <w:szCs w:val="24"/>
+        </w:rPr>
+        <w:t xml:space="preserve"> </w:t>
+      </w:r>
+      <w:proofErr w:type="spellStart"/>
+      <w:r>
+        <w:rPr>
+          <w:sz w:val="24"/>
+          <w:szCs w:val="24"/>
+        </w:rPr>
+        <w:t>akan</w:t>
+      </w:r>
+      <w:proofErr w:type="spellEnd"/>
+      <w:r>
+        <w:rPr>
+          <w:sz w:val="24"/>
+          <w:szCs w:val="24"/>
+        </w:rPr>
+        <w:t xml:space="preserve"> </w:t>
+      </w:r>
+      <w:proofErr w:type="spellStart"/>
+      <w:r>
+        <w:rPr>
+          <w:sz w:val="24"/>
+          <w:szCs w:val="24"/>
+        </w:rPr>
+        <w:t>kita</w:t>
+      </w:r>
+      <w:proofErr w:type="spellEnd"/>
+      <w:r>
+        <w:rPr>
+          <w:sz w:val="24"/>
+          <w:szCs w:val="24"/>
+        </w:rPr>
+        <w:t xml:space="preserve">  </w:t>
+      </w:r>
+      <w:proofErr w:type="spellStart"/>
+      <w:r>
+        <w:rPr>
+          <w:sz w:val="24"/>
+          <w:szCs w:val="24"/>
+        </w:rPr>
+        <w:t>masukan</w:t>
+      </w:r>
+      <w:proofErr w:type="spellEnd"/>
+      <w:r>
+        <w:rPr>
+          <w:sz w:val="24"/>
+          <w:szCs w:val="24"/>
+        </w:rPr>
+        <w:t xml:space="preserve"> File </w:t>
+      </w:r>
+      <w:proofErr w:type="spellStart"/>
+      <w:r>
+        <w:rPr>
+          <w:sz w:val="24"/>
+          <w:szCs w:val="24"/>
+        </w:rPr>
+        <w:t>kedalam</w:t>
+      </w:r>
+      <w:proofErr w:type="spellEnd"/>
+      <w:r>
+        <w:rPr>
+          <w:sz w:val="24"/>
+          <w:szCs w:val="24"/>
+        </w:rPr>
+        <w:t xml:space="preserve"> repositories </w:t>
+      </w:r>
+      <w:proofErr w:type="spellStart"/>
+      <w:r>
+        <w:rPr>
+          <w:sz w:val="24"/>
+          <w:szCs w:val="24"/>
+        </w:rPr>
+        <w:t>tersebut</w:t>
+      </w:r>
+      <w:proofErr w:type="spellEnd"/>
+      <w:r>
+        <w:rPr>
+          <w:sz w:val="24"/>
+          <w:szCs w:val="24"/>
+        </w:rPr>
+        <w:t>.</w:t>
       </w:r>
     </w:p>
     <w:p>
@@ -365,8 +952,9 @@
           <w:szCs w:val="24"/>
         </w:rPr>
         <w:lastRenderedPageBreak/>
-        <w:t xml:space="preserve">Jika sudah kita tentukan, silahakan buka folder yang </w:t>
-      </w:r>
+        <w:t xml:space="preserve">Jika </w:t>
+      </w:r>
+      <w:proofErr w:type="spellStart"/>
       <w:r>
         <w:rPr>
           <w:sz w:val="24"/>
@@ -374,13 +962,127 @@
         </w:rPr>
         <w:t>sudah</w:t>
       </w:r>
-      <w:r>
-        <w:rPr>
-          <w:sz w:val="24"/>
-          <w:szCs w:val="24"/>
-        </w:rPr>
-        <w:t xml:space="preserve"> kita buat di computer kita yang </w:t>
-      </w:r>
+      <w:proofErr w:type="spellEnd"/>
+      <w:r>
+        <w:rPr>
+          <w:sz w:val="24"/>
+          <w:szCs w:val="24"/>
+        </w:rPr>
+        <w:t xml:space="preserve"> </w:t>
+      </w:r>
+      <w:proofErr w:type="spellStart"/>
+      <w:r>
+        <w:rPr>
+          <w:sz w:val="24"/>
+          <w:szCs w:val="24"/>
+        </w:rPr>
+        <w:t>kita</w:t>
+      </w:r>
+      <w:proofErr w:type="spellEnd"/>
+      <w:r>
+        <w:rPr>
+          <w:sz w:val="24"/>
+          <w:szCs w:val="24"/>
+        </w:rPr>
+        <w:t xml:space="preserve"> </w:t>
+      </w:r>
+      <w:proofErr w:type="spellStart"/>
+      <w:r>
+        <w:rPr>
+          <w:sz w:val="24"/>
+          <w:szCs w:val="24"/>
+        </w:rPr>
+        <w:t>tentukan</w:t>
+      </w:r>
+      <w:proofErr w:type="spellEnd"/>
+      <w:r>
+        <w:rPr>
+          <w:sz w:val="24"/>
+          <w:szCs w:val="24"/>
+        </w:rPr>
+        <w:t xml:space="preserve">, </w:t>
+      </w:r>
+      <w:proofErr w:type="spellStart"/>
+      <w:r>
+        <w:rPr>
+          <w:sz w:val="24"/>
+          <w:szCs w:val="24"/>
+        </w:rPr>
+        <w:t>silahakan</w:t>
+      </w:r>
+      <w:proofErr w:type="spellEnd"/>
+      <w:r>
+        <w:rPr>
+          <w:sz w:val="24"/>
+          <w:szCs w:val="24"/>
+        </w:rPr>
+        <w:t xml:space="preserve"> </w:t>
+      </w:r>
+      <w:proofErr w:type="spellStart"/>
+      <w:r>
+        <w:rPr>
+          <w:sz w:val="24"/>
+          <w:szCs w:val="24"/>
+        </w:rPr>
+        <w:t>buka</w:t>
+      </w:r>
+      <w:proofErr w:type="spellEnd"/>
+      <w:r>
+        <w:rPr>
+          <w:sz w:val="24"/>
+          <w:szCs w:val="24"/>
+        </w:rPr>
+        <w:t xml:space="preserve"> folder yang </w:t>
+      </w:r>
+      <w:proofErr w:type="spellStart"/>
+      <w:r>
+        <w:rPr>
+          <w:sz w:val="24"/>
+          <w:szCs w:val="24"/>
+        </w:rPr>
+        <w:t>sudah</w:t>
+      </w:r>
+      <w:proofErr w:type="spellEnd"/>
+      <w:r>
+        <w:rPr>
+          <w:sz w:val="24"/>
+          <w:szCs w:val="24"/>
+        </w:rPr>
+        <w:t xml:space="preserve"> kita bu</w:t>
+      </w:r>
+      <w:proofErr w:type="spellStart"/>
+      <w:r>
+        <w:rPr>
+          <w:sz w:val="24"/>
+          <w:szCs w:val="24"/>
+        </w:rPr>
+        <w:t>at</w:t>
+      </w:r>
+      <w:proofErr w:type="spellEnd"/>
+      <w:r>
+        <w:rPr>
+          <w:sz w:val="24"/>
+          <w:szCs w:val="24"/>
+        </w:rPr>
+        <w:t xml:space="preserve"> di computer </w:t>
+      </w:r>
+      <w:proofErr w:type="spellStart"/>
+      <w:r>
+        <w:rPr>
+          <w:sz w:val="24"/>
+          <w:szCs w:val="24"/>
+        </w:rPr>
+        <w:t>kita</w:t>
+      </w:r>
+      <w:proofErr w:type="spellEnd"/>
+      <w:r>
+        <w:rPr>
+          <w:sz w:val="24"/>
+          <w:szCs w:val="24"/>
+        </w:rPr>
+        <w:t xml:space="preserve"> yang </w:t>
+      </w:r>
+      <w:proofErr w:type="spellStart"/>
       <w:r>
         <w:rPr>
           <w:sz w:val="24"/>
@@ -388,12 +1090,93 @@
         </w:rPr>
         <w:t>telah</w:t>
       </w:r>
-      <w:r>
-        <w:rPr>
-          <w:sz w:val="24"/>
-          <w:szCs w:val="24"/>
-        </w:rPr>
-        <w:t xml:space="preserve"> tersinkronisasi dengan akun github kita.</w:t>
+      <w:proofErr w:type="spellEnd"/>
+      <w:r>
+        <w:rPr>
+          <w:sz w:val="24"/>
+          <w:szCs w:val="24"/>
+        </w:rPr>
+        <w:t xml:space="preserve"> tersink</w:t>
+      </w:r>
+      <w:proofErr w:type="spellStart"/>
+      <w:r>
+        <w:rPr>
+          <w:sz w:val="24"/>
+          <w:szCs w:val="24"/>
+        </w:rPr>
+        <w:t>ronisasi</w:t>
+      </w:r>
+      <w:proofErr w:type="spellEnd"/>
+      <w:r>
+        <w:rPr>
+          <w:sz w:val="24"/>
+          <w:szCs w:val="24"/>
+        </w:rPr>
+        <w:t xml:space="preserve"> </w:t>
+      </w:r>
+      <w:proofErr w:type="spellStart"/>
+      <w:r>
+        <w:rPr>
+          <w:sz w:val="24"/>
+          <w:szCs w:val="24"/>
+        </w:rPr>
+        <w:t>dengan</w:t>
+      </w:r>
+      <w:proofErr w:type="spellEnd"/>
+      <w:r>
+        <w:rPr>
+          <w:sz w:val="24"/>
+          <w:szCs w:val="24"/>
+        </w:rPr>
+        <w:t xml:space="preserve"> </w:t>
+      </w:r>
+      <w:proofErr w:type="spellStart"/>
+      <w:r>
+        <w:rPr>
+          <w:sz w:val="24"/>
+          <w:szCs w:val="24"/>
+        </w:rPr>
+        <w:t>akun</w:t>
+      </w:r>
+      <w:proofErr w:type="spellEnd"/>
+      <w:r>
+        <w:rPr>
+          <w:sz w:val="24"/>
+          <w:szCs w:val="24"/>
+        </w:rPr>
+        <w:t xml:space="preserve"> </w:t>
+      </w:r>
+      <w:proofErr w:type="spellStart"/>
+      <w:r>
+        <w:rPr>
+          <w:sz w:val="24"/>
+          <w:szCs w:val="24"/>
+        </w:rPr>
+        <w:t>github</w:t>
+      </w:r>
+      <w:proofErr w:type="spellEnd"/>
+      <w:r>
+        <w:rPr>
+          <w:sz w:val="24"/>
+          <w:szCs w:val="24"/>
+        </w:rPr>
+        <w:t xml:space="preserve"> </w:t>
+      </w:r>
+      <w:proofErr w:type="spellStart"/>
+      <w:r>
+        <w:rPr>
+          <w:sz w:val="24"/>
+          <w:szCs w:val="24"/>
+        </w:rPr>
+        <w:t>kita</w:t>
+      </w:r>
+      <w:proofErr w:type="spellEnd"/>
+      <w:r>
+        <w:rPr>
+          <w:sz w:val="24"/>
+          <w:szCs w:val="24"/>
+        </w:rPr>
+        <w:t>.</w:t>
       </w:r>
     </w:p>
     <w:p>
@@ -404,12 +1187,85 @@
           <w:szCs w:val="24"/>
         </w:rPr>
       </w:pPr>
-      <w:r>
-        <w:rPr>
-          <w:sz w:val="24"/>
-          <w:szCs w:val="24"/>
-        </w:rPr>
-        <w:t>Masukan doc file yang akan kita upload kedalam folder tersebut.</w:t>
+      <w:proofErr w:type="spellStart"/>
+      <w:r>
+        <w:rPr>
+          <w:sz w:val="24"/>
+          <w:szCs w:val="24"/>
+        </w:rPr>
+        <w:t>Masukan</w:t>
+      </w:r>
+      <w:proofErr w:type="spellEnd"/>
+      <w:r>
+        <w:rPr>
+          <w:sz w:val="24"/>
+          <w:szCs w:val="24"/>
+        </w:rPr>
+        <w:t xml:space="preserve"> doc file yang </w:t>
+      </w:r>
+      <w:proofErr w:type="spellStart"/>
+      <w:r>
+        <w:rPr>
+          <w:sz w:val="24"/>
+          <w:szCs w:val="24"/>
+        </w:rPr>
+        <w:t>akan</w:t>
+      </w:r>
+      <w:proofErr w:type="spellEnd"/>
+      <w:r>
+        <w:rPr>
+          <w:sz w:val="24"/>
+          <w:szCs w:val="24"/>
+        </w:rPr>
+        <w:t xml:space="preserve"> </w:t>
+      </w:r>
+      <w:proofErr w:type="spellStart"/>
+      <w:r>
+        <w:rPr>
+          <w:sz w:val="24"/>
+          <w:szCs w:val="24"/>
+        </w:rPr>
+        <w:t>kita</w:t>
+      </w:r>
+      <w:proofErr w:type="spellEnd"/>
+      <w:r>
+        <w:rPr>
+          <w:sz w:val="24"/>
+          <w:szCs w:val="24"/>
+        </w:rPr>
+        <w:t xml:space="preserve"> upload </w:t>
+      </w:r>
+      <w:proofErr w:type="spellStart"/>
+      <w:r>
+        <w:rPr>
+          <w:sz w:val="24"/>
+          <w:szCs w:val="24"/>
+        </w:rPr>
+        <w:t>kedalam</w:t>
+      </w:r>
+      <w:proofErr w:type="spellEnd"/>
+      <w:r>
+        <w:rPr>
+          <w:sz w:val="24"/>
+          <w:szCs w:val="24"/>
+        </w:rPr>
+        <w:t xml:space="preserve"> folder </w:t>
+      </w:r>
+      <w:proofErr w:type="spellStart"/>
+      <w:r>
+        <w:rPr>
+          <w:sz w:val="24"/>
+          <w:szCs w:val="24"/>
+        </w:rPr>
+        <w:t>tersebut</w:t>
+      </w:r>
+      <w:proofErr w:type="spellEnd"/>
+      <w:r>
+        <w:rPr>
+          <w:sz w:val="24"/>
+          <w:szCs w:val="24"/>
+        </w:rPr>
+        <w:t>.</w:t>
       </w:r>
     </w:p>
     <w:p>
@@ -425,7 +1281,167 @@
           <w:sz w:val="24"/>
           <w:szCs w:val="24"/>
         </w:rPr>
-        <w:t xml:space="preserve">Jika file tersebut sudah kita masukan ke folder, kemudian Klik kanan pada sembarag dan Klik </w:t>
+        <w:t xml:space="preserve">Jika file </w:t>
+      </w:r>
+      <w:proofErr w:type="spellStart"/>
+      <w:r>
+        <w:rPr>
+          <w:sz w:val="24"/>
+          <w:szCs w:val="24"/>
+        </w:rPr>
+        <w:t>tersebut</w:t>
+      </w:r>
+      <w:proofErr w:type="spellEnd"/>
+      <w:r>
+        <w:rPr>
+          <w:sz w:val="24"/>
+          <w:szCs w:val="24"/>
+        </w:rPr>
+        <w:t xml:space="preserve"> </w:t>
+      </w:r>
+      <w:proofErr w:type="spellStart"/>
+      <w:r>
+        <w:rPr>
+          <w:sz w:val="24"/>
+          <w:szCs w:val="24"/>
+        </w:rPr>
+        <w:t>sudah</w:t>
+      </w:r>
+      <w:proofErr w:type="spellEnd"/>
+      <w:r>
+        <w:rPr>
+          <w:sz w:val="24"/>
+          <w:szCs w:val="24"/>
+        </w:rPr>
+        <w:t xml:space="preserve"> </w:t>
+      </w:r>
+      <w:proofErr w:type="spellStart"/>
+      <w:r>
+        <w:rPr>
+          <w:sz w:val="24"/>
+          <w:szCs w:val="24"/>
+        </w:rPr>
+        <w:t>kita</w:t>
+      </w:r>
+      <w:proofErr w:type="spellEnd"/>
+      <w:r>
+        <w:rPr>
+          <w:sz w:val="24"/>
+          <w:szCs w:val="24"/>
+        </w:rPr>
+        <w:t xml:space="preserve"> </w:t>
+      </w:r>
+      <w:proofErr w:type="spellStart"/>
+      <w:r>
+        <w:rPr>
+          <w:sz w:val="24"/>
+          <w:szCs w:val="24"/>
+        </w:rPr>
+        <w:t>masukan</w:t>
+      </w:r>
+      <w:proofErr w:type="spellEnd"/>
+      <w:r>
+        <w:rPr>
+          <w:sz w:val="24"/>
+          <w:szCs w:val="24"/>
+        </w:rPr>
+        <w:t xml:space="preserve"> </w:t>
+      </w:r>
+      <w:proofErr w:type="spellStart"/>
+      <w:r>
+        <w:rPr>
+          <w:sz w:val="24"/>
+          <w:szCs w:val="24"/>
+        </w:rPr>
+        <w:t>ke</w:t>
+      </w:r>
+      <w:proofErr w:type="spellEnd"/>
+      <w:r>
+        <w:rPr>
+          <w:sz w:val="24"/>
+          <w:szCs w:val="24"/>
+        </w:rPr>
+        <w:t xml:space="preserve"> folder, </w:t>
+      </w:r>
+      <w:proofErr w:type="spellStart"/>
+      <w:r>
+        <w:rPr>
+          <w:sz w:val="24"/>
+          <w:szCs w:val="24"/>
+        </w:rPr>
+        <w:t>kemudian</w:t>
+      </w:r>
+      <w:proofErr w:type="spellEnd"/>
+      <w:r>
+        <w:rPr>
+          <w:sz w:val="24"/>
+          <w:szCs w:val="24"/>
+        </w:rPr>
+        <w:t xml:space="preserve"> </w:t>
+      </w:r>
+      <w:proofErr w:type="spellStart"/>
+      <w:r>
+        <w:rPr>
+          <w:sz w:val="24"/>
+          <w:szCs w:val="24"/>
+        </w:rPr>
+        <w:t>Klik</w:t>
+      </w:r>
+      <w:proofErr w:type="spellEnd"/>
+      <w:r>
+        <w:rPr>
+          <w:sz w:val="24"/>
+          <w:szCs w:val="24"/>
+        </w:rPr>
+        <w:t xml:space="preserve"> </w:t>
+      </w:r>
+      <w:proofErr w:type="spellStart"/>
+      <w:r>
+        <w:rPr>
+          <w:sz w:val="24"/>
+          <w:szCs w:val="24"/>
+        </w:rPr>
+        <w:t>kanan</w:t>
+      </w:r>
+      <w:proofErr w:type="spellEnd"/>
+      <w:r>
+        <w:rPr>
+          <w:sz w:val="24"/>
+          <w:szCs w:val="24"/>
+        </w:rPr>
+        <w:t xml:space="preserve"> pada </w:t>
+      </w:r>
+      <w:proofErr w:type="spellStart"/>
+      <w:r>
+        <w:rPr>
+          <w:sz w:val="24"/>
+          <w:szCs w:val="24"/>
+        </w:rPr>
+        <w:t>sembarag</w:t>
+      </w:r>
+      <w:proofErr w:type="spellEnd"/>
+      <w:r>
+        <w:rPr>
+          <w:sz w:val="24"/>
+          <w:szCs w:val="24"/>
+        </w:rPr>
+        <w:t xml:space="preserve"> dan </w:t>
+      </w:r>
+      <w:proofErr w:type="spellStart"/>
+      <w:r>
+        <w:rPr>
+          <w:sz w:val="24"/>
+          <w:szCs w:val="24"/>
+        </w:rPr>
+        <w:t>Klik</w:t>
+      </w:r>
+      <w:proofErr w:type="spellEnd"/>
+      <w:r>
+        <w:rPr>
+          <w:sz w:val="24"/>
+          <w:szCs w:val="24"/>
+        </w:rPr>
+        <w:t xml:space="preserve"> </w:t>
       </w:r>
       <w:r>
         <w:rPr>
@@ -529,7 +1545,7 @@
           </mc:Choice>
           <mc:Fallback>
             <w:pict>
-              <v:shapetype w14:anchorId="4D953A18" id="_x0000_t32" coordsize="21600,21600" o:spt="32" o:oned="t" path="m,l21600,21600e" filled="f">
+              <v:shapetype w14:anchorId="1B4DABE1" id="_x0000_t32" coordsize="21600,21600" o:spt="32" o:oned="t" path="m,l21600,21600e" filled="f">
                 <v:path arrowok="t" fillok="f" o:connecttype="none"/>
                 <o:lock v:ext="edit" shapetype="t"/>
               </v:shapetype>
@@ -599,13 +1615,175 @@
           <w:szCs w:val="24"/>
         </w:rPr>
       </w:pPr>
-      <w:r>
-        <w:rPr>
-          <w:sz w:val="24"/>
-          <w:szCs w:val="24"/>
-        </w:rPr>
-        <w:t>Setelah kita Klik Open Git Bush here kemudian akan tampil window seperti yang ditampilkan pada gambar di bawah ini</w:t>
-      </w:r>
+      <w:proofErr w:type="spellStart"/>
+      <w:r>
+        <w:rPr>
+          <w:sz w:val="24"/>
+          <w:szCs w:val="24"/>
+        </w:rPr>
+        <w:t>Setelah</w:t>
+      </w:r>
+      <w:proofErr w:type="spellEnd"/>
+      <w:r>
+        <w:rPr>
+          <w:sz w:val="24"/>
+          <w:szCs w:val="24"/>
+        </w:rPr>
+        <w:t xml:space="preserve"> </w:t>
+      </w:r>
+      <w:proofErr w:type="spellStart"/>
+      <w:r>
+        <w:rPr>
+          <w:sz w:val="24"/>
+          <w:szCs w:val="24"/>
+        </w:rPr>
+        <w:t>kita</w:t>
+      </w:r>
+      <w:proofErr w:type="spellEnd"/>
+      <w:r>
+        <w:rPr>
+          <w:sz w:val="24"/>
+          <w:szCs w:val="24"/>
+        </w:rPr>
+        <w:t xml:space="preserve"> </w:t>
+      </w:r>
+      <w:proofErr w:type="spellStart"/>
+      <w:r>
+        <w:rPr>
+          <w:sz w:val="24"/>
+          <w:szCs w:val="24"/>
+        </w:rPr>
+        <w:t>Klik</w:t>
+      </w:r>
+      <w:proofErr w:type="spellEnd"/>
+      <w:r>
+        <w:rPr>
+          <w:sz w:val="24"/>
+          <w:szCs w:val="24"/>
+        </w:rPr>
+        <w:t xml:space="preserve"> Open Git Bush here </w:t>
+      </w:r>
+      <w:proofErr w:type="spellStart"/>
+      <w:r>
+        <w:rPr>
+          <w:sz w:val="24"/>
+          <w:szCs w:val="24"/>
+        </w:rPr>
+        <w:t>kemudian</w:t>
+      </w:r>
+      <w:proofErr w:type="spellEnd"/>
+      <w:r>
+        <w:rPr>
+          <w:sz w:val="24"/>
+          <w:szCs w:val="24"/>
+        </w:rPr>
+        <w:t xml:space="preserve"> </w:t>
+      </w:r>
+      <w:proofErr w:type="spellStart"/>
+      <w:r>
+        <w:rPr>
+          <w:sz w:val="24"/>
+          <w:szCs w:val="24"/>
+        </w:rPr>
+        <w:t>akan</w:t>
+      </w:r>
+      <w:proofErr w:type="spellEnd"/>
+      <w:r>
+        <w:rPr>
+          <w:sz w:val="24"/>
+          <w:szCs w:val="24"/>
+        </w:rPr>
+        <w:t xml:space="preserve"> </w:t>
+      </w:r>
+      <w:proofErr w:type="spellStart"/>
+      <w:r>
+        <w:rPr>
+          <w:sz w:val="24"/>
+          <w:szCs w:val="24"/>
+        </w:rPr>
+        <w:t>tampil</w:t>
+      </w:r>
+      <w:proofErr w:type="spellEnd"/>
+      <w:r>
+        <w:rPr>
+          <w:sz w:val="24"/>
+          <w:szCs w:val="24"/>
+        </w:rPr>
+        <w:t xml:space="preserve"> window </w:t>
+      </w:r>
+      <w:proofErr w:type="spellStart"/>
+      <w:r>
+        <w:rPr>
+          <w:sz w:val="24"/>
+          <w:szCs w:val="24"/>
+        </w:rPr>
+        <w:t>seperti</w:t>
+      </w:r>
+      <w:proofErr w:type="spellEnd"/>
+      <w:r>
+        <w:rPr>
+          <w:sz w:val="24"/>
+          <w:szCs w:val="24"/>
+        </w:rPr>
+        <w:t xml:space="preserve"> yang </w:t>
+      </w:r>
+      <w:proofErr w:type="spellStart"/>
+      <w:r>
+        <w:rPr>
+          <w:sz w:val="24"/>
+          <w:szCs w:val="24"/>
+        </w:rPr>
+        <w:t>ditampilkan</w:t>
+      </w:r>
+      <w:proofErr w:type="spellEnd"/>
+      <w:r>
+        <w:rPr>
+          <w:sz w:val="24"/>
+          <w:szCs w:val="24"/>
+        </w:rPr>
+        <w:t xml:space="preserve"> pada </w:t>
+      </w:r>
+      <w:proofErr w:type="spellStart"/>
+      <w:r>
+        <w:rPr>
+          <w:sz w:val="24"/>
+          <w:szCs w:val="24"/>
+        </w:rPr>
+        <w:t>gambar</w:t>
+      </w:r>
+      <w:proofErr w:type="spellEnd"/>
+      <w:r>
+        <w:rPr>
+          <w:sz w:val="24"/>
+          <w:szCs w:val="24"/>
+        </w:rPr>
+        <w:t xml:space="preserve"> di </w:t>
+      </w:r>
+      <w:proofErr w:type="spellStart"/>
+      <w:r>
+        <w:rPr>
+          <w:sz w:val="24"/>
+          <w:szCs w:val="24"/>
+        </w:rPr>
+        <w:t>bawah</w:t>
+      </w:r>
+      <w:proofErr w:type="spellEnd"/>
+      <w:r>
+        <w:rPr>
+          <w:sz w:val="24"/>
+          <w:szCs w:val="24"/>
+        </w:rPr>
+        <w:t xml:space="preserve"> </w:t>
+      </w:r>
+      <w:proofErr w:type="spellStart"/>
+      <w:r>
+        <w:rPr>
+          <w:sz w:val="24"/>
+          <w:szCs w:val="24"/>
+        </w:rPr>
+        <w:t>ini</w:t>
+      </w:r>
+      <w:proofErr w:type="spellEnd"/>
     </w:p>
     <w:p>
       <w:pPr>
@@ -690,7 +1868,215 @@
           <w:sz w:val="24"/>
           <w:szCs w:val="24"/>
         </w:rPr>
-        <w:t>Pada tahap ini kita akan memulai upload file kita ke Github. Untuk langkah-langkahnya dan ketikan code sebagai berikit:</w:t>
+        <w:t xml:space="preserve">Pada </w:t>
+      </w:r>
+      <w:proofErr w:type="spellStart"/>
+      <w:r>
+        <w:rPr>
+          <w:sz w:val="24"/>
+          <w:szCs w:val="24"/>
+        </w:rPr>
+        <w:t>tahap</w:t>
+      </w:r>
+      <w:proofErr w:type="spellEnd"/>
+      <w:r>
+        <w:rPr>
+          <w:sz w:val="24"/>
+          <w:szCs w:val="24"/>
+        </w:rPr>
+        <w:t xml:space="preserve"> </w:t>
+      </w:r>
+      <w:proofErr w:type="spellStart"/>
+      <w:r>
+        <w:rPr>
+          <w:sz w:val="24"/>
+          <w:szCs w:val="24"/>
+        </w:rPr>
+        <w:t>ini</w:t>
+      </w:r>
+      <w:proofErr w:type="spellEnd"/>
+      <w:r>
+        <w:rPr>
+          <w:sz w:val="24"/>
+          <w:szCs w:val="24"/>
+        </w:rPr>
+        <w:t xml:space="preserve"> </w:t>
+      </w:r>
+      <w:proofErr w:type="spellStart"/>
+      <w:r>
+        <w:rPr>
+          <w:sz w:val="24"/>
+          <w:szCs w:val="24"/>
+        </w:rPr>
+        <w:t>kita</w:t>
+      </w:r>
+      <w:proofErr w:type="spellEnd"/>
+      <w:r>
+        <w:rPr>
+          <w:sz w:val="24"/>
+          <w:szCs w:val="24"/>
+        </w:rPr>
+        <w:t xml:space="preserve"> </w:t>
+      </w:r>
+      <w:proofErr w:type="spellStart"/>
+      <w:r>
+        <w:rPr>
+          <w:sz w:val="24"/>
+          <w:szCs w:val="24"/>
+        </w:rPr>
+        <w:t>akan</w:t>
+      </w:r>
+      <w:proofErr w:type="spellEnd"/>
+      <w:r>
+        <w:rPr>
+          <w:sz w:val="24"/>
+          <w:szCs w:val="24"/>
+        </w:rPr>
+        <w:t xml:space="preserve"> </w:t>
+      </w:r>
+      <w:proofErr w:type="spellStart"/>
+      <w:r>
+        <w:rPr>
+          <w:sz w:val="24"/>
+          <w:szCs w:val="24"/>
+        </w:rPr>
+        <w:t>memulai</w:t>
+      </w:r>
+      <w:proofErr w:type="spellEnd"/>
+      <w:r>
+        <w:rPr>
+          <w:sz w:val="24"/>
+          <w:szCs w:val="24"/>
+        </w:rPr>
+        <w:t xml:space="preserve"> upload file </w:t>
+      </w:r>
+      <w:proofErr w:type="spellStart"/>
+      <w:r>
+        <w:rPr>
+          <w:sz w:val="24"/>
+          <w:szCs w:val="24"/>
+        </w:rPr>
+        <w:t>kita</w:t>
+      </w:r>
+      <w:proofErr w:type="spellEnd"/>
+      <w:r>
+        <w:rPr>
+          <w:sz w:val="24"/>
+          <w:szCs w:val="24"/>
+        </w:rPr>
+        <w:t xml:space="preserve"> </w:t>
+      </w:r>
+      <w:proofErr w:type="spellStart"/>
+      <w:r>
+        <w:rPr>
+          <w:sz w:val="24"/>
+          <w:szCs w:val="24"/>
+        </w:rPr>
+        <w:t>ke</w:t>
+      </w:r>
+      <w:proofErr w:type="spellEnd"/>
+      <w:r>
+        <w:rPr>
+          <w:sz w:val="24"/>
+          <w:szCs w:val="24"/>
+        </w:rPr>
+        <w:t xml:space="preserve"> </w:t>
+      </w:r>
+      <w:proofErr w:type="spellStart"/>
+      <w:r>
+        <w:rPr>
+          <w:sz w:val="24"/>
+          <w:szCs w:val="24"/>
+        </w:rPr>
+        <w:t>Github</w:t>
+      </w:r>
+      <w:proofErr w:type="spellEnd"/>
+      <w:r>
+        <w:rPr>
+          <w:sz w:val="24"/>
+          <w:szCs w:val="24"/>
+        </w:rPr>
+        <w:t xml:space="preserve">. </w:t>
+      </w:r>
+      <w:proofErr w:type="spellStart"/>
+      <w:r>
+        <w:rPr>
+          <w:sz w:val="24"/>
+          <w:szCs w:val="24"/>
+        </w:rPr>
+        <w:t>Untuk</w:t>
+      </w:r>
+      <w:proofErr w:type="spellEnd"/>
+      <w:r>
+        <w:rPr>
+          <w:sz w:val="24"/>
+          <w:szCs w:val="24"/>
+        </w:rPr>
+        <w:t xml:space="preserve"> </w:t>
+      </w:r>
+      <w:proofErr w:type="spellStart"/>
+      <w:r>
+        <w:rPr>
+          <w:sz w:val="24"/>
+          <w:szCs w:val="24"/>
+        </w:rPr>
+        <w:t>langkah-langkahnya</w:t>
+      </w:r>
+      <w:proofErr w:type="spellEnd"/>
+      <w:r>
+        <w:rPr>
+          <w:sz w:val="24"/>
+          <w:szCs w:val="24"/>
+        </w:rPr>
+        <w:t xml:space="preserve"> dan </w:t>
+      </w:r>
+      <w:proofErr w:type="spellStart"/>
+      <w:r>
+        <w:rPr>
+          <w:sz w:val="24"/>
+          <w:szCs w:val="24"/>
+        </w:rPr>
+        <w:t>ketikan</w:t>
+      </w:r>
+      <w:proofErr w:type="spellEnd"/>
+      <w:r>
+        <w:rPr>
+          <w:sz w:val="24"/>
+          <w:szCs w:val="24"/>
+        </w:rPr>
+        <w:t xml:space="preserve"> code </w:t>
+      </w:r>
+      <w:proofErr w:type="spellStart"/>
+      <w:r>
+        <w:rPr>
+          <w:sz w:val="24"/>
+          <w:szCs w:val="24"/>
+        </w:rPr>
+        <w:t>sebagai</w:t>
+      </w:r>
+      <w:proofErr w:type="spellEnd"/>
+      <w:r>
+        <w:rPr>
+          <w:sz w:val="24"/>
+          <w:szCs w:val="24"/>
+        </w:rPr>
+        <w:t xml:space="preserve"> </w:t>
+      </w:r>
+      <w:proofErr w:type="spellStart"/>
+      <w:r>
+        <w:rPr>
+          <w:sz w:val="24"/>
+          <w:szCs w:val="24"/>
+        </w:rPr>
+        <w:t>berikit</w:t>
+      </w:r>
+      <w:proofErr w:type="spellEnd"/>
+      <w:r>
+        <w:rPr>
+          <w:sz w:val="24"/>
+          <w:szCs w:val="24"/>
+        </w:rPr>
+        <w:t>:</w:t>
       </w:r>
     </w:p>
     <w:p>
@@ -710,8 +2096,17 @@
           <w:sz w:val="24"/>
           <w:szCs w:val="24"/>
         </w:rPr>
-        <w:t>Git init</w:t>
-      </w:r>
+        <w:t xml:space="preserve">Git </w:t>
+      </w:r>
+      <w:proofErr w:type="spellStart"/>
+      <w:r>
+        <w:rPr>
+          <w:sz w:val="24"/>
+          <w:szCs w:val="24"/>
+        </w:rPr>
+        <w:t>init</w:t>
+      </w:r>
+      <w:proofErr w:type="spellEnd"/>
     </w:p>
     <w:p>
       <w:pPr>
@@ -771,7 +2166,39 @@
           <w:sz w:val="24"/>
           <w:szCs w:val="24"/>
         </w:rPr>
-        <w:t>Git commit -m “Cara upload file ke github“</w:t>
+        <w:t xml:space="preserve">Git commit -m “Cara upload file </w:t>
+      </w:r>
+      <w:proofErr w:type="spellStart"/>
+      <w:r>
+        <w:rPr>
+          <w:sz w:val="24"/>
+          <w:szCs w:val="24"/>
+        </w:rPr>
+        <w:t>ke</w:t>
+      </w:r>
+      <w:proofErr w:type="spellEnd"/>
+      <w:r>
+        <w:rPr>
+          <w:sz w:val="24"/>
+          <w:szCs w:val="24"/>
+        </w:rPr>
+        <w:t xml:space="preserve"> </w:t>
+      </w:r>
+      <w:proofErr w:type="spellStart"/>
+      <w:r>
+        <w:rPr>
+          <w:sz w:val="24"/>
+          <w:szCs w:val="24"/>
+        </w:rPr>
+        <w:t>github</w:t>
+      </w:r>
+      <w:proofErr w:type="spellEnd"/>
+      <w:r>
+        <w:rPr>
+          <w:sz w:val="24"/>
+          <w:szCs w:val="24"/>
+        </w:rPr>
+        <w:t>“</w:t>
       </w:r>
     </w:p>
     <w:p>
@@ -793,6 +2220,103 @@
         </w:rPr>
         <w:t>Git push -u origin main/master</w:t>
       </w:r>
+    </w:p>
+    <w:p>
+      <w:pPr>
+        <w:ind w:left="1080"/>
+        <w:jc w:val="center"/>
+        <w:rPr>
+          <w:sz w:val="24"/>
+          <w:szCs w:val="24"/>
+        </w:rPr>
+      </w:pPr>
+      <w:r>
+        <w:rPr>
+          <w:sz w:val="24"/>
+          <w:szCs w:val="24"/>
+        </w:rPr>
+        <w:drawing>
+          <wp:inline distT="0" distB="0" distL="0" distR="0" wp14:anchorId="69C3B32C" wp14:editId="13BD9380">
+            <wp:extent cx="5430008" cy="5801535"/>
+            <wp:effectExtent l="0" t="0" r="0" b="8890"/>
+            <wp:docPr id="692266449" name="Picture 1"/>
+            <wp:cNvGraphicFramePr>
+              <a:graphicFrameLocks xmlns:a="http://schemas.openxmlformats.org/drawingml/2006/main" noChangeAspect="1"/>
+            </wp:cNvGraphicFramePr>
+            <a:graphic xmlns:a="http://schemas.openxmlformats.org/drawingml/2006/main">
+              <a:graphicData uri="http://schemas.openxmlformats.org/drawingml/2006/picture">
+                <pic:pic xmlns:pic="http://schemas.openxmlformats.org/drawingml/2006/picture">
+                  <pic:nvPicPr>
+                    <pic:cNvPr id="692266449" name=""/>
+                    <pic:cNvPicPr/>
+                  </pic:nvPicPr>
+                  <pic:blipFill>
+                    <a:blip r:embed="rId10"/>
+                    <a:stretch>
+                      <a:fillRect/>
+                    </a:stretch>
+                  </pic:blipFill>
+                  <pic:spPr>
+                    <a:xfrm>
+                      <a:off x="0" y="0"/>
+                      <a:ext cx="5430008" cy="5801535"/>
+                    </a:xfrm>
+                    <a:prstGeom prst="rect">
+                      <a:avLst/>
+                    </a:prstGeom>
+                  </pic:spPr>
+                </pic:pic>
+              </a:graphicData>
+            </a:graphic>
+          </wp:inline>
+        </w:drawing>
+      </w:r>
+    </w:p>
+    <w:p>
+      <w:pPr>
+        <w:ind w:left="1080"/>
+        <w:jc w:val="center"/>
+        <w:rPr>
+          <w:sz w:val="24"/>
+          <w:szCs w:val="24"/>
+        </w:rPr>
+      </w:pPr>
+    </w:p>
+    <w:p>
+      <w:pPr>
+        <w:ind w:left="1080"/>
+        <w:jc w:val="center"/>
+        <w:rPr>
+          <w:sz w:val="32"/>
+          <w:szCs w:val="32"/>
+        </w:rPr>
+      </w:pPr>
+      <w:proofErr w:type="spellStart"/>
+      <w:r>
+        <w:rPr>
+          <w:sz w:val="32"/>
+          <w:szCs w:val="32"/>
+        </w:rPr>
+        <w:t>Selesai</w:t>
+      </w:r>
+      <w:proofErr w:type="spellEnd"/>
+      <w:r>
+        <w:rPr>
+          <w:sz w:val="32"/>
+          <w:szCs w:val="32"/>
+        </w:rPr>
+        <w:t xml:space="preserve"> !</w:t>
+      </w:r>
+    </w:p>
+    <w:p>
+      <w:pPr>
+        <w:ind w:left="1080"/>
+        <w:jc w:val="center"/>
+        <w:rPr>
+          <w:sz w:val="32"/>
+          <w:szCs w:val="32"/>
+        </w:rPr>
+      </w:pPr>
     </w:p>
     <w:p>
       <w:pPr>

</xml_diff>